<commit_message>
Updated README.md and wiki data
</commit_message>
<xml_diff>
--- a/droolsassert/wiki-data/junit_vs_jbehave.docx
+++ b/droolsassert/wiki-data/junit_vs_jbehave.docx
@@ -649,37 +649,6 @@
       <w:r>
         <w:rPr>
           <w:rFonts w:ascii="Verdana" w:hAnsi="Verdana" w:cs="Tahoma"/>
-          <w:color w:val="808080"/>
-          <w:sz w:val="12"/>
-          <w:szCs w:val="12"/>
-        </w:rPr>
-        <w:t>@TestRules</w:t>
-      </w:r>
-    </w:p>
-    <w:p>
-      <w:pPr>
-        <w:autoSpaceDE w:val="0"/>
-        <w:autoSpaceDN w:val="0"/>
-        <w:adjustRightInd w:val="0"/>
-        <w:spacing w:after="0" w:line="240" w:lineRule="auto"/>
-        <w:rPr>
-          <w:rFonts w:ascii="Verdana" w:hAnsi="Verdana" w:cs="Tahoma"/>
-          <w:sz w:val="12"/>
-          <w:szCs w:val="12"/>
-        </w:rPr>
-      </w:pPr>
-      <w:r>
-        <w:rPr>
-          <w:rFonts w:ascii="Verdana" w:hAnsi="Verdana" w:cs="Tahoma"/>
-          <w:color w:val="000000"/>
-          <w:sz w:val="12"/>
-          <w:szCs w:val="12"/>
-        </w:rPr>
-        <w:t xml:space="preserve">    </w:t>
-      </w:r>
-      <w:r>
-        <w:rPr>
-          <w:rFonts w:ascii="Verdana" w:hAnsi="Verdana" w:cs="Tahoma"/>
           <w:b/>
           <w:bCs/>
           <w:color w:val="7F0055"/>
@@ -2210,37 +2179,6 @@
       <w:r>
         <w:rPr>
           <w:rFonts w:ascii="Verdana" w:hAnsi="Verdana" w:cs="Tahoma"/>
-          <w:color w:val="808080"/>
-          <w:sz w:val="12"/>
-          <w:szCs w:val="12"/>
-        </w:rPr>
-        <w:t>@TestRules</w:t>
-      </w:r>
-    </w:p>
-    <w:p>
-      <w:pPr>
-        <w:autoSpaceDE w:val="0"/>
-        <w:autoSpaceDN w:val="0"/>
-        <w:adjustRightInd w:val="0"/>
-        <w:spacing w:after="0" w:line="240" w:lineRule="auto"/>
-        <w:rPr>
-          <w:rFonts w:ascii="Verdana" w:hAnsi="Verdana" w:cs="Tahoma"/>
-          <w:sz w:val="12"/>
-          <w:szCs w:val="12"/>
-        </w:rPr>
-      </w:pPr>
-      <w:r>
-        <w:rPr>
-          <w:rFonts w:ascii="Verdana" w:hAnsi="Verdana" w:cs="Tahoma"/>
-          <w:color w:val="000000"/>
-          <w:sz w:val="12"/>
-          <w:szCs w:val="12"/>
-        </w:rPr>
-        <w:t xml:space="preserve">    </w:t>
-      </w:r>
-      <w:r>
-        <w:rPr>
-          <w:rFonts w:ascii="Verdana" w:hAnsi="Verdana" w:cs="Tahoma"/>
           <w:b/>
           <w:bCs/>
           <w:color w:val="7F0055"/>
@@ -5108,6 +5046,32 @@
           <w:szCs w:val="12"/>
         </w:rPr>
       </w:pPr>
+    </w:p>
+    <w:p>
+      <w:pPr>
+        <w:autoSpaceDE w:val="0"/>
+        <w:autoSpaceDN w:val="0"/>
+        <w:adjustRightInd w:val="0"/>
+        <w:spacing w:after="0" w:line="240" w:lineRule="auto"/>
+        <w:rPr>
+          <w:rFonts w:ascii="Verdana" w:hAnsi="Verdana" w:cs="Tahoma"/>
+          <w:sz w:val="12"/>
+          <w:szCs w:val="12"/>
+        </w:rPr>
+      </w:pPr>
+    </w:p>
+    <w:p>
+      <w:pPr>
+        <w:autoSpaceDE w:val="0"/>
+        <w:autoSpaceDN w:val="0"/>
+        <w:adjustRightInd w:val="0"/>
+        <w:spacing w:after="0" w:line="240" w:lineRule="auto"/>
+        <w:rPr>
+          <w:rFonts w:ascii="Verdana" w:hAnsi="Verdana" w:cs="Tahoma"/>
+          <w:sz w:val="12"/>
+          <w:szCs w:val="12"/>
+        </w:rPr>
+      </w:pPr>
       <w:r>
         <w:rPr>
           <w:rFonts w:ascii="Verdana" w:hAnsi="Verdana" w:cs="Tahoma"/>
@@ -5409,19 +5373,6 @@
           <w:szCs w:val="12"/>
         </w:rPr>
       </w:pPr>
-    </w:p>
-    <w:p>
-      <w:pPr>
-        <w:autoSpaceDE w:val="0"/>
-        <w:autoSpaceDN w:val="0"/>
-        <w:adjustRightInd w:val="0"/>
-        <w:spacing w:after="0" w:line="240" w:lineRule="auto"/>
-        <w:rPr>
-          <w:rFonts w:ascii="Verdana" w:hAnsi="Verdana" w:cs="Tahoma"/>
-          <w:sz w:val="12"/>
-          <w:szCs w:val="12"/>
-        </w:rPr>
-      </w:pPr>
       <w:r>
         <w:rPr>
           <w:rFonts w:ascii="Verdana" w:hAnsi="Verdana" w:cs="Tahoma"/>
@@ -5912,19 +5863,6 @@
           <w:szCs w:val="12"/>
         </w:rPr>
       </w:pPr>
-    </w:p>
-    <w:p>
-      <w:pPr>
-        <w:autoSpaceDE w:val="0"/>
-        <w:autoSpaceDN w:val="0"/>
-        <w:adjustRightInd w:val="0"/>
-        <w:spacing w:after="0" w:line="240" w:lineRule="auto"/>
-        <w:rPr>
-          <w:rFonts w:ascii="Verdana" w:hAnsi="Verdana" w:cs="Tahoma"/>
-          <w:sz w:val="12"/>
-          <w:szCs w:val="12"/>
-        </w:rPr>
-      </w:pPr>
       <w:r>
         <w:rPr>
           <w:rFonts w:ascii="Verdana" w:hAnsi="Verdana" w:cs="Tahoma"/>
@@ -6485,199 +6423,199 @@
           <w:szCs w:val="12"/>
         </w:rPr>
         <w:t>Given new session for scenario</w:t>
+      </w:r>
+    </w:p>
+    <w:p>
+      <w:pPr>
+        <w:autoSpaceDE w:val="0"/>
+        <w:autoSpaceDN w:val="0"/>
+        <w:adjustRightInd w:val="0"/>
+        <w:spacing w:after="0" w:line="240" w:lineRule="auto"/>
+        <w:rPr>
+          <w:rFonts w:ascii="Verdana" w:hAnsi="Verdana" w:cs="Tahoma"/>
+          <w:sz w:val="12"/>
+          <w:szCs w:val="12"/>
+        </w:rPr>
+      </w:pPr>
+      <w:r>
+        <w:rPr>
+          <w:rFonts w:ascii="Verdana" w:hAnsi="Verdana" w:cs="Tahoma"/>
+          <w:sz w:val="12"/>
+          <w:szCs w:val="12"/>
+        </w:rPr>
+        <w:t xml:space="preserve">Given variable dial as Dialing from </w:t>
+      </w:r>
+      <w:r>
+        <w:rPr>
+          <w:rFonts w:ascii="Verdana" w:hAnsi="Verdana" w:cs="Tahoma"/>
+          <w:color w:val="000000"/>
+          <w:sz w:val="12"/>
+          <w:szCs w:val="12"/>
+        </w:rPr>
+        <w:t>yaml</w:t>
+      </w:r>
+      <w:r>
+        <w:rPr>
+          <w:rFonts w:ascii="Verdana" w:hAnsi="Verdana" w:cs="Tahoma"/>
+          <w:sz w:val="12"/>
+          <w:szCs w:val="12"/>
+        </w:rPr>
+        <w:t xml:space="preserve"> {</w:t>
+      </w:r>
+    </w:p>
+    <w:p>
+      <w:pPr>
+        <w:autoSpaceDE w:val="0"/>
+        <w:autoSpaceDN w:val="0"/>
+        <w:adjustRightInd w:val="0"/>
+        <w:spacing w:after="0" w:line="240" w:lineRule="auto"/>
+        <w:rPr>
+          <w:rFonts w:ascii="Verdana" w:hAnsi="Verdana" w:cs="Tahoma"/>
+          <w:sz w:val="12"/>
+          <w:szCs w:val="12"/>
+        </w:rPr>
+      </w:pPr>
+      <w:r>
+        <w:rPr>
+          <w:rFonts w:ascii="Verdana" w:hAnsi="Verdana" w:cs="Tahoma"/>
+          <w:sz w:val="12"/>
+          <w:szCs w:val="12"/>
+        </w:rPr>
+        <w:t xml:space="preserve">    callerNumber: '11111',</w:t>
+      </w:r>
+    </w:p>
+    <w:p>
+      <w:pPr>
+        <w:autoSpaceDE w:val="0"/>
+        <w:autoSpaceDN w:val="0"/>
+        <w:adjustRightInd w:val="0"/>
+        <w:spacing w:after="0" w:line="240" w:lineRule="auto"/>
+        <w:rPr>
+          <w:rFonts w:ascii="Verdana" w:hAnsi="Verdana" w:cs="Tahoma"/>
+          <w:sz w:val="12"/>
+          <w:szCs w:val="12"/>
+        </w:rPr>
+      </w:pPr>
+      <w:r>
+        <w:rPr>
+          <w:rFonts w:ascii="Verdana" w:hAnsi="Verdana" w:cs="Tahoma"/>
+          <w:sz w:val="12"/>
+          <w:szCs w:val="12"/>
+        </w:rPr>
+        <w:t xml:space="preserve">    calleeNumber: '22222'</w:t>
+      </w:r>
+    </w:p>
+    <w:p>
+      <w:pPr>
+        <w:autoSpaceDE w:val="0"/>
+        <w:autoSpaceDN w:val="0"/>
+        <w:adjustRightInd w:val="0"/>
+        <w:spacing w:after="0" w:line="240" w:lineRule="auto"/>
+        <w:rPr>
+          <w:rFonts w:ascii="Verdana" w:hAnsi="Verdana" w:cs="Tahoma"/>
+          <w:sz w:val="12"/>
+          <w:szCs w:val="12"/>
+        </w:rPr>
+      </w:pPr>
+      <w:r>
+        <w:rPr>
+          <w:rFonts w:ascii="Verdana" w:hAnsi="Verdana" w:cs="Tahoma"/>
+          <w:sz w:val="12"/>
+          <w:szCs w:val="12"/>
+        </w:rPr>
+        <w:t>}</w:t>
+      </w:r>
+    </w:p>
+    <w:p>
+      <w:pPr>
+        <w:autoSpaceDE w:val="0"/>
+        <w:autoSpaceDN w:val="0"/>
+        <w:adjustRightInd w:val="0"/>
+        <w:spacing w:after="0" w:line="240" w:lineRule="auto"/>
+        <w:rPr>
+          <w:rFonts w:ascii="Verdana" w:hAnsi="Verdana" w:cs="Tahoma"/>
+          <w:sz w:val="12"/>
+          <w:szCs w:val="12"/>
+        </w:rPr>
+      </w:pPr>
+      <w:r>
+        <w:rPr>
+          <w:rFonts w:ascii="Verdana" w:hAnsi="Verdana" w:cs="Tahoma"/>
+          <w:sz w:val="12"/>
+          <w:szCs w:val="12"/>
+        </w:rPr>
+        <w:t>When insert and fire dial</w:t>
+      </w:r>
+    </w:p>
+    <w:p>
+      <w:pPr>
+        <w:autoSpaceDE w:val="0"/>
+        <w:autoSpaceDN w:val="0"/>
+        <w:adjustRightInd w:val="0"/>
+        <w:spacing w:after="0" w:line="240" w:lineRule="auto"/>
+        <w:rPr>
+          <w:rFonts w:ascii="Verdana" w:hAnsi="Verdana" w:cs="Tahoma"/>
+          <w:sz w:val="12"/>
+          <w:szCs w:val="12"/>
+        </w:rPr>
+      </w:pPr>
+      <w:r>
+        <w:rPr>
+          <w:rFonts w:ascii="Verdana" w:hAnsi="Verdana" w:cs="Tahoma"/>
+          <w:sz w:val="12"/>
+          <w:szCs w:val="12"/>
+        </w:rPr>
+        <w:t>Then all activations are 'input call'</w:t>
+      </w:r>
+    </w:p>
+    <w:p>
+      <w:pPr>
+        <w:autoSpaceDE w:val="0"/>
+        <w:autoSpaceDN w:val="0"/>
+        <w:adjustRightInd w:val="0"/>
+        <w:spacing w:after="0" w:line="240" w:lineRule="auto"/>
+        <w:rPr>
+          <w:rFonts w:ascii="Verdana" w:hAnsi="Verdana" w:cs="Tahoma"/>
+          <w:sz w:val="12"/>
+          <w:szCs w:val="12"/>
+        </w:rPr>
+      </w:pPr>
+    </w:p>
+    <w:p>
+      <w:pPr>
+        <w:autoSpaceDE w:val="0"/>
+        <w:autoSpaceDN w:val="0"/>
+        <w:adjustRightInd w:val="0"/>
+        <w:spacing w:after="0" w:line="240" w:lineRule="auto"/>
+        <w:rPr>
+          <w:rFonts w:ascii="Verdana" w:hAnsi="Verdana" w:cs="Tahoma"/>
+          <w:sz w:val="12"/>
+          <w:szCs w:val="12"/>
+        </w:rPr>
+      </w:pPr>
+    </w:p>
+    <w:p>
+      <w:pPr>
+        <w:autoSpaceDE w:val="0"/>
+        <w:autoSpaceDN w:val="0"/>
+        <w:adjustRightInd w:val="0"/>
+        <w:spacing w:after="0" w:line="240" w:lineRule="auto"/>
+        <w:rPr>
+          <w:rFonts w:ascii="Verdana" w:hAnsi="Verdana" w:cs="Tahoma"/>
+          <w:sz w:val="12"/>
+          <w:szCs w:val="12"/>
+        </w:rPr>
+      </w:pPr>
+      <w:r>
+        <w:rPr>
+          <w:rFonts w:ascii="Verdana" w:hAnsi="Verdana" w:cs="Tahoma"/>
+          <w:sz w:val="12"/>
+          <w:szCs w:val="12"/>
+        </w:rPr>
+        <w:t>!-- test assert scheduled activations</w:t>
       </w:r>
       <w:bookmarkStart w:id="0" w:name="_GoBack"/>
       <w:bookmarkEnd w:id="0"/>
-    </w:p>
-    <w:p>
-      <w:pPr>
-        <w:autoSpaceDE w:val="0"/>
-        <w:autoSpaceDN w:val="0"/>
-        <w:adjustRightInd w:val="0"/>
-        <w:spacing w:after="0" w:line="240" w:lineRule="auto"/>
-        <w:rPr>
-          <w:rFonts w:ascii="Verdana" w:hAnsi="Verdana" w:cs="Tahoma"/>
-          <w:sz w:val="12"/>
-          <w:szCs w:val="12"/>
-        </w:rPr>
-      </w:pPr>
-      <w:r>
-        <w:rPr>
-          <w:rFonts w:ascii="Verdana" w:hAnsi="Verdana" w:cs="Tahoma"/>
-          <w:sz w:val="12"/>
-          <w:szCs w:val="12"/>
-        </w:rPr>
-        <w:t xml:space="preserve">Given variable dial as Dialing from </w:t>
-      </w:r>
-      <w:r>
-        <w:rPr>
-          <w:rFonts w:ascii="Verdana" w:hAnsi="Verdana" w:cs="Tahoma"/>
-          <w:color w:val="000000"/>
-          <w:sz w:val="12"/>
-          <w:szCs w:val="12"/>
-        </w:rPr>
-        <w:t>yaml</w:t>
-      </w:r>
-      <w:r>
-        <w:rPr>
-          <w:rFonts w:ascii="Verdana" w:hAnsi="Verdana" w:cs="Tahoma"/>
-          <w:sz w:val="12"/>
-          <w:szCs w:val="12"/>
-        </w:rPr>
-        <w:t xml:space="preserve"> {</w:t>
-      </w:r>
-    </w:p>
-    <w:p>
-      <w:pPr>
-        <w:autoSpaceDE w:val="0"/>
-        <w:autoSpaceDN w:val="0"/>
-        <w:adjustRightInd w:val="0"/>
-        <w:spacing w:after="0" w:line="240" w:lineRule="auto"/>
-        <w:rPr>
-          <w:rFonts w:ascii="Verdana" w:hAnsi="Verdana" w:cs="Tahoma"/>
-          <w:sz w:val="12"/>
-          <w:szCs w:val="12"/>
-        </w:rPr>
-      </w:pPr>
-      <w:r>
-        <w:rPr>
-          <w:rFonts w:ascii="Verdana" w:hAnsi="Verdana" w:cs="Tahoma"/>
-          <w:sz w:val="12"/>
-          <w:szCs w:val="12"/>
-        </w:rPr>
-        <w:t xml:space="preserve">    callerNumber: '11111',</w:t>
-      </w:r>
-    </w:p>
-    <w:p>
-      <w:pPr>
-        <w:autoSpaceDE w:val="0"/>
-        <w:autoSpaceDN w:val="0"/>
-        <w:adjustRightInd w:val="0"/>
-        <w:spacing w:after="0" w:line="240" w:lineRule="auto"/>
-        <w:rPr>
-          <w:rFonts w:ascii="Verdana" w:hAnsi="Verdana" w:cs="Tahoma"/>
-          <w:sz w:val="12"/>
-          <w:szCs w:val="12"/>
-        </w:rPr>
-      </w:pPr>
-      <w:r>
-        <w:rPr>
-          <w:rFonts w:ascii="Verdana" w:hAnsi="Verdana" w:cs="Tahoma"/>
-          <w:sz w:val="12"/>
-          <w:szCs w:val="12"/>
-        </w:rPr>
-        <w:t xml:space="preserve">    calleeNumber: '22222'</w:t>
-      </w:r>
-    </w:p>
-    <w:p>
-      <w:pPr>
-        <w:autoSpaceDE w:val="0"/>
-        <w:autoSpaceDN w:val="0"/>
-        <w:adjustRightInd w:val="0"/>
-        <w:spacing w:after="0" w:line="240" w:lineRule="auto"/>
-        <w:rPr>
-          <w:rFonts w:ascii="Verdana" w:hAnsi="Verdana" w:cs="Tahoma"/>
-          <w:sz w:val="12"/>
-          <w:szCs w:val="12"/>
-        </w:rPr>
-      </w:pPr>
-      <w:r>
-        <w:rPr>
-          <w:rFonts w:ascii="Verdana" w:hAnsi="Verdana" w:cs="Tahoma"/>
-          <w:sz w:val="12"/>
-          <w:szCs w:val="12"/>
-        </w:rPr>
-        <w:t>}</w:t>
-      </w:r>
-    </w:p>
-    <w:p>
-      <w:pPr>
-        <w:autoSpaceDE w:val="0"/>
-        <w:autoSpaceDN w:val="0"/>
-        <w:adjustRightInd w:val="0"/>
-        <w:spacing w:after="0" w:line="240" w:lineRule="auto"/>
-        <w:rPr>
-          <w:rFonts w:ascii="Verdana" w:hAnsi="Verdana" w:cs="Tahoma"/>
-          <w:sz w:val="12"/>
-          <w:szCs w:val="12"/>
-        </w:rPr>
-      </w:pPr>
-      <w:r>
-        <w:rPr>
-          <w:rFonts w:ascii="Verdana" w:hAnsi="Verdana" w:cs="Tahoma"/>
-          <w:sz w:val="12"/>
-          <w:szCs w:val="12"/>
-        </w:rPr>
-        <w:t>When insert and fire dial</w:t>
-      </w:r>
-    </w:p>
-    <w:p>
-      <w:pPr>
-        <w:autoSpaceDE w:val="0"/>
-        <w:autoSpaceDN w:val="0"/>
-        <w:adjustRightInd w:val="0"/>
-        <w:spacing w:after="0" w:line="240" w:lineRule="auto"/>
-        <w:rPr>
-          <w:rFonts w:ascii="Verdana" w:hAnsi="Verdana" w:cs="Tahoma"/>
-          <w:sz w:val="12"/>
-          <w:szCs w:val="12"/>
-        </w:rPr>
-      </w:pPr>
-      <w:r>
-        <w:rPr>
-          <w:rFonts w:ascii="Verdana" w:hAnsi="Verdana" w:cs="Tahoma"/>
-          <w:sz w:val="12"/>
-          <w:szCs w:val="12"/>
-        </w:rPr>
-        <w:t>Then all activations are 'input call'</w:t>
-      </w:r>
-    </w:p>
-    <w:p>
-      <w:pPr>
-        <w:autoSpaceDE w:val="0"/>
-        <w:autoSpaceDN w:val="0"/>
-        <w:adjustRightInd w:val="0"/>
-        <w:spacing w:after="0" w:line="240" w:lineRule="auto"/>
-        <w:rPr>
-          <w:rFonts w:ascii="Verdana" w:hAnsi="Verdana" w:cs="Tahoma"/>
-          <w:sz w:val="12"/>
-          <w:szCs w:val="12"/>
-        </w:rPr>
-      </w:pPr>
-    </w:p>
-    <w:p>
-      <w:pPr>
-        <w:autoSpaceDE w:val="0"/>
-        <w:autoSpaceDN w:val="0"/>
-        <w:adjustRightInd w:val="0"/>
-        <w:spacing w:after="0" w:line="240" w:lineRule="auto"/>
-        <w:rPr>
-          <w:rFonts w:ascii="Verdana" w:hAnsi="Verdana" w:cs="Tahoma"/>
-          <w:sz w:val="12"/>
-          <w:szCs w:val="12"/>
-        </w:rPr>
-      </w:pPr>
-    </w:p>
-    <w:p>
-      <w:pPr>
-        <w:autoSpaceDE w:val="0"/>
-        <w:autoSpaceDN w:val="0"/>
-        <w:adjustRightInd w:val="0"/>
-        <w:spacing w:after="0" w:line="240" w:lineRule="auto"/>
-        <w:rPr>
-          <w:rFonts w:ascii="Verdana" w:hAnsi="Verdana" w:cs="Tahoma"/>
-          <w:sz w:val="12"/>
-          <w:szCs w:val="12"/>
-        </w:rPr>
-      </w:pPr>
-      <w:r>
-        <w:rPr>
-          <w:rFonts w:ascii="Verdana" w:hAnsi="Verdana" w:cs="Tahoma"/>
-          <w:sz w:val="12"/>
-          <w:szCs w:val="12"/>
-        </w:rPr>
-        <w:t>!-- test assert scheduled activations</w:t>
-      </w:r>
     </w:p>
     <w:p>
       <w:pPr>

</xml_diff>

<commit_message>
More readable count of activation More strict string strip logic in jbehave steps Fixed ignore patterns containing path delimiter
</commit_message>
<xml_diff>
--- a/droolsassert/wiki-data/junit_vs_jbehave.docx
+++ b/droolsassert/wiki-data/junit_vs_jbehave.docx
@@ -141,28 +141,27 @@
           <w:sz w:val="12"/>
           <w:szCs w:val="12"/>
         </w:rPr>
-        <w:tab/>
-      </w:r>
-    </w:p>
-    <w:p>
-      <w:pPr>
-        <w:autoSpaceDE w:val="0"/>
-        <w:autoSpaceDN w:val="0"/>
-        <w:adjustRightInd w:val="0"/>
-        <w:spacing w:after="0" w:line="240" w:lineRule="auto"/>
-        <w:rPr>
-          <w:rFonts w:ascii="Verdana" w:hAnsi="Verdana" w:cs="Tahoma"/>
-          <w:sz w:val="12"/>
-          <w:szCs w:val="12"/>
-        </w:rPr>
-      </w:pPr>
-      <w:r>
-        <w:rPr>
-          <w:rFonts w:ascii="Verdana" w:hAnsi="Verdana" w:cs="Tahoma"/>
-          <w:color w:val="000000"/>
-          <w:sz w:val="12"/>
-          <w:szCs w:val="12"/>
-          <w:lang w:val="en-US"/>
+        <w:t xml:space="preserve">    </w:t>
+      </w:r>
+    </w:p>
+    <w:p>
+      <w:pPr>
+        <w:autoSpaceDE w:val="0"/>
+        <w:autoSpaceDN w:val="0"/>
+        <w:adjustRightInd w:val="0"/>
+        <w:spacing w:after="0" w:line="240" w:lineRule="auto"/>
+        <w:rPr>
+          <w:rFonts w:ascii="Verdana" w:hAnsi="Verdana" w:cs="Tahoma"/>
+          <w:sz w:val="12"/>
+          <w:szCs w:val="12"/>
+        </w:rPr>
+      </w:pPr>
+      <w:r>
+        <w:rPr>
+          <w:rFonts w:ascii="Verdana" w:hAnsi="Verdana" w:cs="Tahoma"/>
+          <w:color w:val="000000"/>
+          <w:sz w:val="12"/>
+          <w:szCs w:val="12"/>
         </w:rPr>
         <w:t xml:space="preserve">    </w:t>
       </w:r>
@@ -3497,7 +3496,7 @@
           <w:sz w:val="12"/>
           <w:szCs w:val="12"/>
         </w:rPr>
-        <w:t>assertActivated</w:t>
+        <w:t>assertActivatedCount</w:t>
       </w:r>
       <w:r>
         <w:rPr>
@@ -3508,65 +3507,36 @@
         </w:rPr>
         <w:t>(</w:t>
       </w:r>
-      <w:r>
-        <w:rPr>
-          <w:rFonts w:ascii="Verdana" w:hAnsi="Verdana" w:cs="Tahoma"/>
-          <w:color w:val="0D6400"/>
-          <w:sz w:val="12"/>
-          <w:szCs w:val="12"/>
-        </w:rPr>
-        <w:t>ImmutableMap</w:t>
-      </w:r>
-      <w:r>
-        <w:rPr>
-          <w:rFonts w:ascii="Verdana" w:hAnsi="Verdana" w:cs="Tahoma"/>
-          <w:color w:val="000000"/>
-          <w:sz w:val="12"/>
-          <w:szCs w:val="12"/>
-        </w:rPr>
-        <w:t>.</w:t>
-      </w:r>
-      <w:r>
-        <w:rPr>
-          <w:rFonts w:ascii="Verdana" w:hAnsi="Verdana" w:cs="Tahoma"/>
-          <w:i/>
-          <w:iCs/>
-          <w:color w:val="7F0055"/>
-          <w:sz w:val="12"/>
-          <w:szCs w:val="12"/>
-        </w:rPr>
-        <w:t>of</w:t>
-      </w:r>
-      <w:r>
-        <w:rPr>
-          <w:rFonts w:ascii="Verdana" w:hAnsi="Verdana" w:cs="Tahoma"/>
-          <w:color w:val="000000"/>
-          <w:sz w:val="12"/>
-          <w:szCs w:val="12"/>
-        </w:rPr>
-        <w:t>(</w:t>
-      </w:r>
-    </w:p>
-    <w:p>
-      <w:pPr>
-        <w:autoSpaceDE w:val="0"/>
-        <w:autoSpaceDN w:val="0"/>
-        <w:adjustRightInd w:val="0"/>
-        <w:spacing w:after="0" w:line="240" w:lineRule="auto"/>
-        <w:rPr>
-          <w:rFonts w:ascii="Verdana" w:hAnsi="Verdana" w:cs="Tahoma"/>
-          <w:sz w:val="12"/>
-          <w:szCs w:val="12"/>
-        </w:rPr>
-      </w:pPr>
-      <w:r>
-        <w:rPr>
-          <w:rFonts w:ascii="Verdana" w:hAnsi="Verdana" w:cs="Tahoma"/>
-          <w:color w:val="000000"/>
-          <w:sz w:val="12"/>
-          <w:szCs w:val="12"/>
-        </w:rPr>
-        <w:t xml:space="preserve">            </w:t>
+    </w:p>
+    <w:p>
+      <w:pPr>
+        <w:autoSpaceDE w:val="0"/>
+        <w:autoSpaceDN w:val="0"/>
+        <w:adjustRightInd w:val="0"/>
+        <w:spacing w:after="0" w:line="240" w:lineRule="auto"/>
+        <w:rPr>
+          <w:rFonts w:ascii="Verdana" w:hAnsi="Verdana" w:cs="Tahoma"/>
+          <w:sz w:val="12"/>
+          <w:szCs w:val="12"/>
+        </w:rPr>
+      </w:pPr>
+      <w:r>
+        <w:rPr>
+          <w:rFonts w:ascii="Verdana" w:hAnsi="Verdana" w:cs="Tahoma"/>
+          <w:color w:val="000000"/>
+          <w:sz w:val="12"/>
+          <w:szCs w:val="12"/>
+        </w:rPr>
+        <w:t xml:space="preserve">                </w:t>
+      </w:r>
+      <w:r>
+        <w:rPr>
+          <w:rFonts w:ascii="Verdana" w:hAnsi="Verdana" w:cs="Tahoma"/>
+          <w:color w:val="000000"/>
+          <w:sz w:val="12"/>
+          <w:szCs w:val="12"/>
+        </w:rPr>
+        <w:t xml:space="preserve">1, </w:t>
       </w:r>
       <w:r>
         <w:rPr>
@@ -3584,29 +3554,38 @@
           <w:sz w:val="12"/>
           <w:szCs w:val="12"/>
         </w:rPr>
-        <w:t>, 1,</w:t>
-      </w:r>
-    </w:p>
-    <w:p>
-      <w:pPr>
-        <w:autoSpaceDE w:val="0"/>
-        <w:autoSpaceDN w:val="0"/>
-        <w:adjustRightInd w:val="0"/>
-        <w:spacing w:after="0" w:line="240" w:lineRule="auto"/>
-        <w:rPr>
-          <w:rFonts w:ascii="Verdana" w:hAnsi="Verdana" w:cs="Tahoma"/>
-          <w:sz w:val="12"/>
-          <w:szCs w:val="12"/>
-        </w:rPr>
-      </w:pPr>
-      <w:r>
-        <w:rPr>
-          <w:rFonts w:ascii="Verdana" w:hAnsi="Verdana" w:cs="Tahoma"/>
-          <w:color w:val="000000"/>
-          <w:sz w:val="12"/>
-          <w:szCs w:val="12"/>
-        </w:rPr>
-        <w:t xml:space="preserve">            </w:t>
+        <w:t>,</w:t>
+      </w:r>
+    </w:p>
+    <w:p>
+      <w:pPr>
+        <w:autoSpaceDE w:val="0"/>
+        <w:autoSpaceDN w:val="0"/>
+        <w:adjustRightInd w:val="0"/>
+        <w:spacing w:after="0" w:line="240" w:lineRule="auto"/>
+        <w:rPr>
+          <w:rFonts w:ascii="Verdana" w:hAnsi="Verdana" w:cs="Tahoma"/>
+          <w:sz w:val="12"/>
+          <w:szCs w:val="12"/>
+        </w:rPr>
+      </w:pPr>
+      <w:r>
+        <w:rPr>
+          <w:rFonts w:ascii="Verdana" w:hAnsi="Verdana" w:cs="Tahoma"/>
+          <w:color w:val="000000"/>
+          <w:sz w:val="12"/>
+          <w:szCs w:val="12"/>
+        </w:rPr>
+        <w:t xml:space="preserve">                </w:t>
+      </w:r>
+      <w:r>
+        <w:rPr>
+          <w:rFonts w:ascii="Verdana" w:hAnsi="Verdana" w:cs="Tahoma"/>
+          <w:color w:val="000000"/>
+          <w:sz w:val="12"/>
+          <w:szCs w:val="12"/>
+        </w:rPr>
+        <w:t xml:space="preserve">1, </w:t>
       </w:r>
       <w:r>
         <w:rPr>
@@ -3624,7 +3603,7 @@
           <w:sz w:val="12"/>
           <w:szCs w:val="12"/>
         </w:rPr>
-        <w:t>, 1));</w:t>
+        <w:t>);</w:t>
       </w:r>
     </w:p>
     <w:p>
@@ -5725,7 +5704,7 @@
           <w:sz w:val="12"/>
           <w:szCs w:val="12"/>
         </w:rPr>
-        <w:t>When advance time for 1 hours</w:t>
+        <w:t>When advance time for 1 hour</w:t>
       </w:r>
     </w:p>
     <w:p>
@@ -6181,6 +6160,27 @@
           <w:sz w:val="12"/>
           <w:szCs w:val="12"/>
         </w:rPr>
+        <w:t>Then exist call</w:t>
+      </w:r>
+    </w:p>
+    <w:p>
+      <w:pPr>
+        <w:autoSpaceDE w:val="0"/>
+        <w:autoSpaceDN w:val="0"/>
+        <w:adjustRightInd w:val="0"/>
+        <w:spacing w:after="0" w:line="240" w:lineRule="auto"/>
+        <w:rPr>
+          <w:rFonts w:ascii="Verdana" w:hAnsi="Verdana" w:cs="Tahoma"/>
+          <w:sz w:val="12"/>
+          <w:szCs w:val="12"/>
+        </w:rPr>
+      </w:pPr>
+      <w:r>
+        <w:rPr>
+          <w:rFonts w:ascii="Verdana" w:hAnsi="Verdana" w:cs="Tahoma"/>
+          <w:sz w:val="12"/>
+          <w:szCs w:val="12"/>
+        </w:rPr>
         <w:t>Then retracted caller3Dial</w:t>
       </w:r>
     </w:p>
@@ -6257,28 +6257,28 @@
           <w:sz w:val="12"/>
           <w:szCs w:val="12"/>
         </w:rPr>
-        <w:t xml:space="preserve">    drop the call if caller is talking more than permitted time, 1</w:t>
-      </w:r>
-    </w:p>
-    <w:p>
-      <w:pPr>
-        <w:autoSpaceDE w:val="0"/>
-        <w:autoSpaceDN w:val="0"/>
-        <w:adjustRightInd w:val="0"/>
-        <w:spacing w:after="0" w:line="240" w:lineRule="auto"/>
-        <w:rPr>
-          <w:rFonts w:ascii="Verdana" w:hAnsi="Verdana" w:cs="Tahoma"/>
-          <w:sz w:val="12"/>
-          <w:szCs w:val="12"/>
-        </w:rPr>
-      </w:pPr>
-      <w:r>
-        <w:rPr>
-          <w:rFonts w:ascii="Verdana" w:hAnsi="Verdana" w:cs="Tahoma"/>
-          <w:sz w:val="12"/>
-          <w:szCs w:val="12"/>
-        </w:rPr>
-        <w:t xml:space="preserve">    call in progress dropped, 1</w:t>
+        <w:t xml:space="preserve">    1 drop the call if caller is talking more than permitted time</w:t>
+      </w:r>
+    </w:p>
+    <w:p>
+      <w:pPr>
+        <w:autoSpaceDE w:val="0"/>
+        <w:autoSpaceDN w:val="0"/>
+        <w:adjustRightInd w:val="0"/>
+        <w:spacing w:after="0" w:line="240" w:lineRule="auto"/>
+        <w:rPr>
+          <w:rFonts w:ascii="Verdana" w:hAnsi="Verdana" w:cs="Tahoma"/>
+          <w:sz w:val="12"/>
+          <w:szCs w:val="12"/>
+        </w:rPr>
+      </w:pPr>
+      <w:r>
+        <w:rPr>
+          <w:rFonts w:ascii="Verdana" w:hAnsi="Verdana" w:cs="Tahoma"/>
+          <w:sz w:val="12"/>
+          <w:szCs w:val="12"/>
+        </w:rPr>
+        <w:t xml:space="preserve">    1 call in progress dropped</w:t>
       </w:r>
     </w:p>
     <w:p>
@@ -6614,174 +6614,165 @@
         </w:rPr>
         <w:t>!-- test assert scheduled activations</w:t>
       </w:r>
+    </w:p>
+    <w:p>
+      <w:pPr>
+        <w:autoSpaceDE w:val="0"/>
+        <w:autoSpaceDN w:val="0"/>
+        <w:adjustRightInd w:val="0"/>
+        <w:spacing w:after="0" w:line="240" w:lineRule="auto"/>
+        <w:rPr>
+          <w:rFonts w:ascii="Verdana" w:hAnsi="Verdana" w:cs="Tahoma"/>
+          <w:sz w:val="12"/>
+          <w:szCs w:val="12"/>
+        </w:rPr>
+      </w:pPr>
+      <w:r>
+        <w:rPr>
+          <w:rFonts w:ascii="Verdana" w:hAnsi="Verdana" w:cs="Tahoma"/>
+          <w:sz w:val="12"/>
+          <w:szCs w:val="12"/>
+        </w:rPr>
+        <w:t>Given new session for scenario</w:t>
+      </w:r>
+    </w:p>
+    <w:p>
+      <w:pPr>
+        <w:autoSpaceDE w:val="0"/>
+        <w:autoSpaceDN w:val="0"/>
+        <w:adjustRightInd w:val="0"/>
+        <w:spacing w:after="0" w:line="240" w:lineRule="auto"/>
+        <w:rPr>
+          <w:rFonts w:ascii="Verdana" w:hAnsi="Verdana" w:cs="Tahoma"/>
+          <w:sz w:val="12"/>
+          <w:szCs w:val="12"/>
+        </w:rPr>
+      </w:pPr>
+      <w:r>
+        <w:rPr>
+          <w:rFonts w:ascii="Verdana" w:hAnsi="Verdana" w:cs="Tahoma"/>
+          <w:sz w:val="12"/>
+          <w:szCs w:val="12"/>
+        </w:rPr>
+        <w:t>Given variable dial as new Dialing('11111', '22222')</w:t>
+      </w:r>
+    </w:p>
+    <w:p>
+      <w:pPr>
+        <w:autoSpaceDE w:val="0"/>
+        <w:autoSpaceDN w:val="0"/>
+        <w:adjustRightInd w:val="0"/>
+        <w:spacing w:after="0" w:line="240" w:lineRule="auto"/>
+        <w:rPr>
+          <w:rFonts w:ascii="Verdana" w:hAnsi="Verdana" w:cs="Tahoma"/>
+          <w:sz w:val="12"/>
+          <w:szCs w:val="12"/>
+        </w:rPr>
+      </w:pPr>
+      <w:r>
+        <w:rPr>
+          <w:rFonts w:ascii="Verdana" w:hAnsi="Verdana" w:cs="Tahoma"/>
+          <w:sz w:val="12"/>
+          <w:szCs w:val="12"/>
+        </w:rPr>
+        <w:t>When insert and fire dial</w:t>
+      </w:r>
+    </w:p>
+    <w:p>
+      <w:pPr>
+        <w:autoSpaceDE w:val="0"/>
+        <w:autoSpaceDN w:val="0"/>
+        <w:adjustRightInd w:val="0"/>
+        <w:spacing w:after="0" w:line="240" w:lineRule="auto"/>
+        <w:rPr>
+          <w:rFonts w:ascii="Verdana" w:hAnsi="Verdana" w:cs="Tahoma"/>
+          <w:sz w:val="12"/>
+          <w:szCs w:val="12"/>
+        </w:rPr>
+      </w:pPr>
+      <w:r>
+        <w:rPr>
+          <w:rFonts w:ascii="Verdana" w:hAnsi="Verdana" w:cs="Tahoma"/>
+          <w:sz w:val="12"/>
+          <w:szCs w:val="12"/>
+        </w:rPr>
+        <w:t xml:space="preserve">Then all activations and scheduled are </w:t>
+      </w:r>
+    </w:p>
+    <w:p>
+      <w:pPr>
+        <w:autoSpaceDE w:val="0"/>
+        <w:autoSpaceDN w:val="0"/>
+        <w:adjustRightInd w:val="0"/>
+        <w:spacing w:after="0" w:line="240" w:lineRule="auto"/>
+        <w:rPr>
+          <w:rFonts w:ascii="Verdana" w:hAnsi="Verdana" w:cs="Tahoma"/>
+          <w:sz w:val="12"/>
+          <w:szCs w:val="12"/>
+        </w:rPr>
+      </w:pPr>
+      <w:r>
+        <w:rPr>
+          <w:rFonts w:ascii="Verdana" w:hAnsi="Verdana" w:cs="Tahoma"/>
+          <w:sz w:val="12"/>
+          <w:szCs w:val="12"/>
+        </w:rPr>
+        <w:t xml:space="preserve">    input call</w:t>
+      </w:r>
+    </w:p>
+    <w:p>
+      <w:pPr>
+        <w:autoSpaceDE w:val="0"/>
+        <w:autoSpaceDN w:val="0"/>
+        <w:adjustRightInd w:val="0"/>
+        <w:spacing w:after="0" w:line="240" w:lineRule="auto"/>
+        <w:rPr>
+          <w:rFonts w:ascii="Verdana" w:hAnsi="Verdana" w:cs="Tahoma"/>
+          <w:sz w:val="12"/>
+          <w:szCs w:val="12"/>
+        </w:rPr>
+      </w:pPr>
+      <w:r>
+        <w:rPr>
+          <w:rFonts w:ascii="Verdana" w:hAnsi="Verdana" w:cs="Tahoma"/>
+          <w:sz w:val="12"/>
+          <w:szCs w:val="12"/>
+        </w:rPr>
+        <w:t xml:space="preserve">    drop the call if caller is talking more than permitted time</w:t>
+      </w:r>
+    </w:p>
+    <w:p>
+      <w:pPr>
+        <w:autoSpaceDE w:val="0"/>
+        <w:autoSpaceDN w:val="0"/>
+        <w:adjustRightInd w:val="0"/>
+        <w:spacing w:after="0" w:line="240" w:lineRule="auto"/>
+        <w:rPr>
+          <w:rFonts w:ascii="Verdana" w:hAnsi="Verdana" w:cs="Tahoma"/>
+          <w:sz w:val="12"/>
+          <w:szCs w:val="12"/>
+        </w:rPr>
+      </w:pPr>
+      <w:r>
+        <w:rPr>
+          <w:rFonts w:ascii="Verdana" w:hAnsi="Verdana" w:cs="Tahoma"/>
+          <w:sz w:val="12"/>
+          <w:szCs w:val="12"/>
+        </w:rPr>
+        <w:t xml:space="preserve">    call in progress dropped</w:t>
+      </w:r>
+    </w:p>
+    <w:p>
+      <w:pPr>
+        <w:rPr>
+          <w:rFonts w:ascii="Verdana" w:hAnsi="Verdana" w:cs="Tahoma"/>
+          <w:color w:val="000000"/>
+          <w:sz w:val="12"/>
+          <w:szCs w:val="12"/>
+        </w:rPr>
+      </w:pPr>
       <w:bookmarkStart w:id="0" w:name="_GoBack"/>
       <w:bookmarkEnd w:id="0"/>
-    </w:p>
-    <w:p>
-      <w:pPr>
-        <w:autoSpaceDE w:val="0"/>
-        <w:autoSpaceDN w:val="0"/>
-        <w:adjustRightInd w:val="0"/>
-        <w:spacing w:after="0" w:line="240" w:lineRule="auto"/>
-        <w:rPr>
-          <w:rFonts w:ascii="Verdana" w:hAnsi="Verdana" w:cs="Tahoma"/>
-          <w:sz w:val="12"/>
-          <w:szCs w:val="12"/>
-        </w:rPr>
-      </w:pPr>
-      <w:r>
-        <w:rPr>
-          <w:rFonts w:ascii="Verdana" w:hAnsi="Verdana" w:cs="Tahoma"/>
-          <w:sz w:val="12"/>
-          <w:szCs w:val="12"/>
-        </w:rPr>
-        <w:t>Given new session for scenario</w:t>
-      </w:r>
-    </w:p>
-    <w:p>
-      <w:pPr>
-        <w:autoSpaceDE w:val="0"/>
-        <w:autoSpaceDN w:val="0"/>
-        <w:adjustRightInd w:val="0"/>
-        <w:spacing w:after="0" w:line="240" w:lineRule="auto"/>
-        <w:rPr>
-          <w:rFonts w:ascii="Verdana" w:hAnsi="Verdana" w:cs="Tahoma"/>
-          <w:sz w:val="12"/>
-          <w:szCs w:val="12"/>
-        </w:rPr>
-      </w:pPr>
-      <w:r>
-        <w:rPr>
-          <w:rFonts w:ascii="Verdana" w:hAnsi="Verdana" w:cs="Tahoma"/>
-          <w:sz w:val="12"/>
-          <w:szCs w:val="12"/>
-        </w:rPr>
-        <w:t>Given variable dial as new Dialing('11111', '22222')</w:t>
-      </w:r>
-    </w:p>
-    <w:p>
-      <w:pPr>
-        <w:autoSpaceDE w:val="0"/>
-        <w:autoSpaceDN w:val="0"/>
-        <w:adjustRightInd w:val="0"/>
-        <w:spacing w:after="0" w:line="240" w:lineRule="auto"/>
-        <w:rPr>
-          <w:rFonts w:ascii="Verdana" w:hAnsi="Verdana" w:cs="Tahoma"/>
-          <w:sz w:val="12"/>
-          <w:szCs w:val="12"/>
-        </w:rPr>
-      </w:pPr>
-      <w:r>
-        <w:rPr>
-          <w:rFonts w:ascii="Verdana" w:hAnsi="Verdana" w:cs="Tahoma"/>
-          <w:sz w:val="12"/>
-          <w:szCs w:val="12"/>
-        </w:rPr>
-        <w:t>When insert and fire dial</w:t>
-      </w:r>
-    </w:p>
-    <w:p>
-      <w:pPr>
-        <w:autoSpaceDE w:val="0"/>
-        <w:autoSpaceDN w:val="0"/>
-        <w:adjustRightInd w:val="0"/>
-        <w:spacing w:after="0" w:line="240" w:lineRule="auto"/>
-        <w:rPr>
-          <w:rFonts w:ascii="Verdana" w:hAnsi="Verdana" w:cs="Tahoma"/>
-          <w:sz w:val="12"/>
-          <w:szCs w:val="12"/>
-        </w:rPr>
-      </w:pPr>
-      <w:r>
-        <w:rPr>
-          <w:rFonts w:ascii="Verdana" w:hAnsi="Verdana" w:cs="Tahoma"/>
-          <w:sz w:val="12"/>
-          <w:szCs w:val="12"/>
-        </w:rPr>
-        <w:t xml:space="preserve">Then all activations and scheduled are </w:t>
-      </w:r>
-    </w:p>
-    <w:p>
-      <w:pPr>
-        <w:autoSpaceDE w:val="0"/>
-        <w:autoSpaceDN w:val="0"/>
-        <w:adjustRightInd w:val="0"/>
-        <w:spacing w:after="0" w:line="240" w:lineRule="auto"/>
-        <w:rPr>
-          <w:rFonts w:ascii="Verdana" w:hAnsi="Verdana" w:cs="Tahoma"/>
-          <w:sz w:val="12"/>
-          <w:szCs w:val="12"/>
-        </w:rPr>
-      </w:pPr>
-      <w:r>
-        <w:rPr>
-          <w:rFonts w:ascii="Verdana" w:hAnsi="Verdana" w:cs="Tahoma"/>
-          <w:sz w:val="12"/>
-          <w:szCs w:val="12"/>
-        </w:rPr>
-        <w:t xml:space="preserve">    input call</w:t>
-      </w:r>
-    </w:p>
-    <w:p>
-      <w:pPr>
-        <w:autoSpaceDE w:val="0"/>
-        <w:autoSpaceDN w:val="0"/>
-        <w:adjustRightInd w:val="0"/>
-        <w:spacing w:after="0" w:line="240" w:lineRule="auto"/>
-        <w:rPr>
-          <w:rFonts w:ascii="Verdana" w:hAnsi="Verdana" w:cs="Tahoma"/>
-          <w:sz w:val="12"/>
-          <w:szCs w:val="12"/>
-        </w:rPr>
-      </w:pPr>
-      <w:r>
-        <w:rPr>
-          <w:rFonts w:ascii="Verdana" w:hAnsi="Verdana" w:cs="Tahoma"/>
-          <w:sz w:val="12"/>
-          <w:szCs w:val="12"/>
-        </w:rPr>
-        <w:t xml:space="preserve">    drop the call if caller is talking more than permitted time</w:t>
-      </w:r>
-    </w:p>
-    <w:p>
-      <w:pPr>
-        <w:autoSpaceDE w:val="0"/>
-        <w:autoSpaceDN w:val="0"/>
-        <w:adjustRightInd w:val="0"/>
-        <w:spacing w:after="0" w:line="240" w:lineRule="auto"/>
-        <w:rPr>
-          <w:rFonts w:ascii="Verdana" w:hAnsi="Verdana" w:cs="Tahoma"/>
-          <w:sz w:val="12"/>
-          <w:szCs w:val="12"/>
-        </w:rPr>
-      </w:pPr>
-      <w:r>
-        <w:rPr>
-          <w:rFonts w:ascii="Verdana" w:hAnsi="Verdana" w:cs="Tahoma"/>
-          <w:sz w:val="12"/>
-          <w:szCs w:val="12"/>
-        </w:rPr>
-        <w:t xml:space="preserve">    call in progress dropped</w:t>
-      </w:r>
-    </w:p>
-    <w:p>
-      <w:pPr>
-        <w:rPr>
-          <w:rFonts w:ascii="Verdana" w:hAnsi="Verdana"/>
-          <w:sz w:val="12"/>
-          <w:szCs w:val="12"/>
-        </w:rPr>
-      </w:pPr>
-    </w:p>
-    <w:p>
-      <w:pPr>
-        <w:rPr>
-          <w:rFonts w:ascii="Verdana" w:hAnsi="Verdana" w:cs="Tahoma"/>
-          <w:color w:val="000000"/>
-          <w:sz w:val="12"/>
-          <w:szCs w:val="12"/>
-        </w:rPr>
-      </w:pPr>
     </w:p>
     <w:sectPr>
       <w:pgSz w:w="11906" w:h="16838"/>

</xml_diff>